<commit_message>
Revert "Pushed new files to github per Eleanor."
</commit_message>
<xml_diff>
--- a/Preliminary_DMP_Template.docx
+++ b/Preliminary_DMP_Template.docx
@@ -110,6 +110,8 @@
         </w:rPr>
         <w:t>20</w:t>
       </w:r>
+      <w:bookmarkStart w:id="2" w:name="_GoBack"/>
+      <w:bookmarkEnd w:id="2"/>
       <w:r>
         <w:rPr>
           <w:rFonts w:cstheme="minorHAnsi"/>
@@ -228,8 +230,8 @@
                 <w:sz w:val="32"/>
               </w:rPr>
             </w:pPr>
-            <w:bookmarkStart w:id="2" w:name="_Toc322009855"/>
-            <w:bookmarkStart w:id="3" w:name="_Toc322027048"/>
+            <w:bookmarkStart w:id="3" w:name="_Toc322009855"/>
+            <w:bookmarkStart w:id="4" w:name="_Toc322027048"/>
             <w:r>
               <w:rPr>
                 <w:rFonts w:cstheme="minorHAnsi"/>
@@ -238,8 +240,8 @@
               </w:rPr>
               <w:t>Notice</w:t>
             </w:r>
-            <w:bookmarkEnd w:id="2"/>
             <w:bookmarkEnd w:id="3"/>
+            <w:bookmarkEnd w:id="4"/>
           </w:p>
           <w:p>
             <w:pPr>
@@ -1530,13 +1532,13 @@
         </w:numPr>
         <w:ind w:left="432" w:hanging="432"/>
       </w:pPr>
-      <w:bookmarkStart w:id="4" w:name="_Toc14071608"/>
-      <w:bookmarkStart w:id="5" w:name="_Toc473188008"/>
+      <w:bookmarkStart w:id="5" w:name="_Toc14071608"/>
+      <w:bookmarkStart w:id="6" w:name="_Toc473188008"/>
       <w:r>
         <w:lastRenderedPageBreak/>
         <w:t>Instructions</w:t>
       </w:r>
-      <w:bookmarkEnd w:id="4"/>
+      <w:bookmarkEnd w:id="5"/>
     </w:p>
     <w:p>
       <w:r>
@@ -1611,38 +1613,37 @@
       <w:pPr>
         <w:pStyle w:val="Heading1"/>
       </w:pPr>
-      <w:bookmarkStart w:id="6" w:name="_Toc14071609"/>
+      <w:bookmarkStart w:id="7" w:name="_Toc14071609"/>
       <w:r>
         <w:t xml:space="preserve">Project </w:t>
       </w:r>
       <w:r>
         <w:t>Overview</w:t>
       </w:r>
-      <w:bookmarkEnd w:id="6"/>
+      <w:bookmarkEnd w:id="7"/>
     </w:p>
     <w:tbl>
       <w:tblPr>
         <w:tblStyle w:val="TableGrid"/>
-        <w:tblW w:w="9427" w:type="dxa"/>
+        <w:tblW w:w="9372" w:type="dxa"/>
         <w:jc w:val="center"/>
         <w:tblLook w:val="04A0" w:firstRow="1" w:lastRow="0" w:firstColumn="1" w:lastColumn="0" w:noHBand="0" w:noVBand="1"/>
       </w:tblPr>
       <w:tblGrid>
-        <w:gridCol w:w="1213"/>
-        <w:gridCol w:w="2738"/>
-        <w:gridCol w:w="2738"/>
-        <w:gridCol w:w="2738"/>
+        <w:gridCol w:w="1700"/>
+        <w:gridCol w:w="3836"/>
+        <w:gridCol w:w="3836"/>
       </w:tblGrid>
       <w:tr>
         <w:trPr>
           <w:cnfStyle w:val="100000000000" w:firstRow="1" w:lastRow="0" w:firstColumn="0" w:lastColumn="0" w:oddVBand="0" w:evenVBand="0" w:oddHBand="0" w:evenHBand="0" w:firstRowFirstColumn="0" w:firstRowLastColumn="0" w:lastRowFirstColumn="0" w:lastRowLastColumn="0"/>
-          <w:trHeight w:val="468"/>
+          <w:trHeight w:val="236"/>
           <w:jc w:val="center"/>
         </w:trPr>
         <w:tc>
           <w:tcPr>
             <w:cnfStyle w:val="001000000000" w:firstRow="0" w:lastRow="0" w:firstColumn="1" w:lastColumn="0" w:oddVBand="0" w:evenVBand="0" w:oddHBand="0" w:evenHBand="0" w:firstRowFirstColumn="0" w:firstRowLastColumn="0" w:lastRowFirstColumn="0" w:lastRowLastColumn="0"/>
-            <w:tcW w:w="1213" w:type="dxa"/>
+            <w:tcW w:w="1700" w:type="dxa"/>
           </w:tcPr>
           <w:p>
             <w:pPr>
@@ -1670,7 +1671,7 @@
         </w:tc>
         <w:tc>
           <w:tcPr>
-            <w:tcW w:w="2738" w:type="dxa"/>
+            <w:tcW w:w="3836" w:type="dxa"/>
           </w:tcPr>
           <w:p>
             <w:pPr>
@@ -1699,7 +1700,7 @@
         </w:tc>
         <w:tc>
           <w:tcPr>
-            <w:tcW w:w="2738" w:type="dxa"/>
+            <w:tcW w:w="3836" w:type="dxa"/>
           </w:tcPr>
           <w:p>
             <w:pPr>
@@ -1725,43 +1726,16 @@
             </w:r>
           </w:p>
         </w:tc>
-        <w:tc>
-          <w:tcPr>
-            <w:tcW w:w="2738" w:type="dxa"/>
-          </w:tcPr>
-          <w:p>
-            <w:pPr>
-              <w:pStyle w:val="ListParagraph"/>
-              <w:ind w:left="0"/>
-              <w:cnfStyle w:val="100000000000" w:firstRow="1" w:lastRow="0" w:firstColumn="0" w:lastColumn="0" w:oddVBand="0" w:evenVBand="0" w:oddHBand="0" w:evenHBand="0" w:firstRowFirstColumn="0" w:firstRowLastColumn="0" w:lastRowFirstColumn="0" w:lastRowLastColumn="0"/>
-              <w:rPr>
-                <w:rStyle w:val="Emphasis"/>
-                <w:rFonts w:cstheme="minorHAnsi"/>
-                <w:i w:val="0"/>
-                <w:shd w:val="clear" w:color="auto" w:fill="FFFFFF"/>
-              </w:rPr>
-            </w:pPr>
-            <w:r>
-              <w:rPr>
-                <w:rStyle w:val="Emphasis"/>
-                <w:rFonts w:cstheme="minorHAnsi"/>
-                <w:i w:val="0"/>
-                <w:shd w:val="clear" w:color="auto" w:fill="FFFFFF"/>
-              </w:rPr>
-              <w:t>Performance Measurements</w:t>
-            </w:r>
-          </w:p>
-        </w:tc>
       </w:tr>
       <w:tr>
         <w:trPr>
-          <w:trHeight w:val="5626"/>
+          <w:trHeight w:val="2834"/>
           <w:jc w:val="center"/>
         </w:trPr>
         <w:tc>
           <w:tcPr>
             <w:cnfStyle w:val="001000000000" w:firstRow="0" w:lastRow="0" w:firstColumn="1" w:lastColumn="0" w:oddVBand="0" w:evenVBand="0" w:oddHBand="0" w:evenHBand="0" w:firstRowFirstColumn="0" w:firstRowLastColumn="0" w:lastRowFirstColumn="0" w:lastRowLastColumn="0"/>
-            <w:tcW w:w="1213" w:type="dxa"/>
+            <w:tcW w:w="1700" w:type="dxa"/>
           </w:tcPr>
           <w:p>
             <w:pPr>
@@ -1816,7 +1790,7 @@
         </w:tc>
         <w:tc>
           <w:tcPr>
-            <w:tcW w:w="2738" w:type="dxa"/>
+            <w:tcW w:w="3836" w:type="dxa"/>
           </w:tcPr>
           <w:p>
             <w:pPr>
@@ -1889,7 +1863,7 @@
         </w:tc>
         <w:tc>
           <w:tcPr>
-            <w:tcW w:w="2738" w:type="dxa"/>
+            <w:tcW w:w="3836" w:type="dxa"/>
           </w:tcPr>
           <w:p>
             <w:pPr>
@@ -1945,80 +1919,6 @@
                 <w:shd w:val="clear" w:color="auto" w:fill="FFFFFF"/>
               </w:rPr>
               <w:t>A car or truck equipped with connected vehicle technology “talks” wirelessly to other vehicles, traffic signals, crosswalks and more. This wireless communication can help prevent crashes, keep traffic moving and even improve fuel efficiency.</w:t>
-            </w:r>
-          </w:p>
-        </w:tc>
-        <w:tc>
-          <w:tcPr>
-            <w:tcW w:w="2738" w:type="dxa"/>
-          </w:tcPr>
-          <w:p>
-            <w:pPr>
-              <w:cnfStyle w:val="000000000000" w:firstRow="0" w:lastRow="0" w:firstColumn="0" w:lastColumn="0" w:oddVBand="0" w:evenVBand="0" w:oddHBand="0" w:evenHBand="0" w:firstRowFirstColumn="0" w:firstRowLastColumn="0" w:lastRowFirstColumn="0" w:lastRowLastColumn="0"/>
-              <w:rPr>
-                <w:rStyle w:val="Emphasis"/>
-                <w:rFonts w:cstheme="minorHAnsi"/>
-                <w:sz w:val="20"/>
-                <w:szCs w:val="20"/>
-                <w:shd w:val="clear" w:color="auto" w:fill="FFFFFF"/>
-              </w:rPr>
-            </w:pPr>
-            <w:r>
-              <w:rPr>
-                <w:rStyle w:val="Emphasis"/>
-                <w:rFonts w:cstheme="minorHAnsi"/>
-                <w:sz w:val="20"/>
-                <w:szCs w:val="20"/>
-                <w:shd w:val="clear" w:color="auto" w:fill="FFFFFF"/>
-              </w:rPr>
-              <w:t>Planned performance measurements include m</w:t>
-            </w:r>
-            <w:r>
-              <w:rPr>
-                <w:rStyle w:val="Emphasis"/>
-                <w:rFonts w:cstheme="minorHAnsi"/>
-                <w:sz w:val="20"/>
-                <w:szCs w:val="20"/>
-              </w:rPr>
-              <w:t xml:space="preserve">obility improvements observed from mobility performance measures such as Percentage of arrival on green, queue length, and average delay for auto mode. See the </w:t>
-            </w:r>
-            <w:hyperlink r:id="rId8" w:history="1">
-              <w:r>
-                <w:rPr>
-                  <w:rStyle w:val="Hyperlink"/>
-                  <w:rFonts w:ascii="Arial Narrow" w:hAnsi="Arial Narrow" w:cstheme="minorHAnsi"/>
-                  <w:sz w:val="20"/>
-                  <w:szCs w:val="20"/>
-                </w:rPr>
-                <w:t>Performance Measurement and E</w:t>
-              </w:r>
-              <w:r>
-                <w:rPr>
-                  <w:rStyle w:val="Hyperlink"/>
-                  <w:rFonts w:ascii="Arial Narrow" w:hAnsi="Arial Narrow" w:cstheme="minorHAnsi"/>
-                  <w:sz w:val="20"/>
-                  <w:szCs w:val="20"/>
-                </w:rPr>
-                <w:t>v</w:t>
-              </w:r>
-              <w:r>
-                <w:rPr>
-                  <w:rStyle w:val="Hyperlink"/>
-                  <w:rFonts w:ascii="Arial Narrow" w:hAnsi="Arial Narrow" w:cstheme="minorHAnsi"/>
-                  <w:sz w:val="20"/>
-                  <w:szCs w:val="20"/>
-                </w:rPr>
-                <w:t>aluation Support Plan</w:t>
-              </w:r>
-            </w:hyperlink>
-            <w:r>
-              <w:rPr>
-                <w:rStyle w:val="Emphasis"/>
-                <w:rFonts w:cstheme="minorHAnsi"/>
-                <w:sz w:val="20"/>
-                <w:szCs w:val="20"/>
-              </w:rPr>
-              <w:t xml:space="preserve"> for more details.</w:t>
             </w:r>
           </w:p>
         </w:tc>
@@ -2028,16 +1928,16 @@
       <w:pPr>
         <w:pStyle w:val="Heading1"/>
       </w:pPr>
-      <w:bookmarkStart w:id="7" w:name="_Toc14071610"/>
-      <w:bookmarkStart w:id="8" w:name="_Toc473188009"/>
-      <w:bookmarkEnd w:id="5"/>
+      <w:bookmarkStart w:id="8" w:name="_Toc14071610"/>
+      <w:bookmarkStart w:id="9" w:name="_Toc473188009"/>
+      <w:bookmarkEnd w:id="6"/>
       <w:r>
         <w:t xml:space="preserve">Data </w:t>
       </w:r>
       <w:r>
         <w:t>Overview</w:t>
       </w:r>
-      <w:bookmarkEnd w:id="7"/>
+      <w:bookmarkEnd w:id="8"/>
     </w:p>
     <w:tbl>
       <w:tblPr>
@@ -2224,7 +2124,6 @@
                 <w:sz w:val="20"/>
                 <w:szCs w:val="20"/>
               </w:rPr>
-              <w:lastRenderedPageBreak/>
               <w:t>Tampa Connected Vehicle (CV) Pilot Basic Safety Message (BSM)</w:t>
             </w:r>
           </w:p>
@@ -2367,7 +2266,7 @@
               </w:rPr>
               <w:t xml:space="preserve">Metadata will be provided at the field and asset level, using the </w:t>
             </w:r>
-            <w:hyperlink r:id="rId9" w:history="1">
+            <w:hyperlink r:id="rId8" w:history="1">
               <w:r>
                 <w:rPr>
                   <w:rStyle w:val="Hyperlink"/>
@@ -2404,7 +2303,7 @@
               </w:rPr>
               <w:t xml:space="preserve">and </w:t>
             </w:r>
-            <w:hyperlink r:id="rId10" w:history="1">
+            <w:hyperlink r:id="rId9" w:history="1">
               <w:r>
                 <w:rPr>
                   <w:rStyle w:val="Hyperlink"/>
@@ -2741,24 +2640,24 @@
       <w:pPr>
         <w:pStyle w:val="Heading1"/>
       </w:pPr>
-      <w:bookmarkStart w:id="9" w:name="_Toc14071611"/>
+      <w:bookmarkStart w:id="10" w:name="_Toc14071611"/>
       <w:r>
         <w:t>Data</w:t>
       </w:r>
       <w:r>
         <w:t xml:space="preserve"> </w:t>
       </w:r>
-      <w:bookmarkEnd w:id="8"/>
+      <w:bookmarkEnd w:id="9"/>
       <w:r>
         <w:t>Stewardship</w:t>
       </w:r>
-      <w:bookmarkEnd w:id="9"/>
+      <w:bookmarkEnd w:id="10"/>
     </w:p>
     <w:p>
       <w:pPr>
         <w:pStyle w:val="Heading2"/>
       </w:pPr>
-      <w:bookmarkStart w:id="10" w:name="_Toc14071612"/>
+      <w:bookmarkStart w:id="11" w:name="_Toc14071612"/>
       <w:r>
         <w:t xml:space="preserve">Data </w:t>
       </w:r>
@@ -2768,7 +2667,7 @@
       <w:r>
         <w:t>Steward</w:t>
       </w:r>
-      <w:bookmarkEnd w:id="10"/>
+      <w:bookmarkEnd w:id="11"/>
     </w:p>
     <w:tbl>
       <w:tblPr>
@@ -3073,18 +2972,18 @@
           <w:color w:val="FF0000"/>
         </w:rPr>
       </w:pPr>
-      <w:bookmarkStart w:id="11" w:name="_Toc14071613"/>
+      <w:bookmarkStart w:id="12" w:name="_Toc14071613"/>
       <w:r>
         <w:t>Access Level</w:t>
       </w:r>
-      <w:bookmarkEnd w:id="11"/>
+      <w:bookmarkEnd w:id="12"/>
     </w:p>
     <w:p>
       <w:pPr>
         <w:pStyle w:val="Heading3"/>
       </w:pPr>
-      <w:bookmarkStart w:id="12" w:name="_Toc14071614"/>
-      <w:bookmarkStart w:id="13" w:name="_Hlk8903440"/>
+      <w:bookmarkStart w:id="13" w:name="_Toc14071614"/>
+      <w:bookmarkStart w:id="14" w:name="_Hlk8903440"/>
       <w:r>
         <w:t>Can all data</w:t>
       </w:r>
@@ -3109,9 +3008,9 @@
       <w:r>
         <w:t>?</w:t>
       </w:r>
-      <w:bookmarkEnd w:id="12"/>
+      <w:bookmarkEnd w:id="13"/>
     </w:p>
-    <w:bookmarkEnd w:id="13" w:displacedByCustomXml="next"/>
+    <w:bookmarkEnd w:id="14" w:displacedByCustomXml="next"/>
     <w:sdt>
       <w:sdtPr>
         <w:id w:val="-1808771581"/>
@@ -3192,8 +3091,8 @@
       <w:pPr>
         <w:pStyle w:val="Heading3"/>
       </w:pPr>
-      <w:bookmarkStart w:id="14" w:name="_Toc14071615"/>
-      <w:bookmarkStart w:id="15" w:name="_Hlk8395905"/>
+      <w:bookmarkStart w:id="15" w:name="_Toc14071615"/>
+      <w:bookmarkStart w:id="16" w:name="_Hlk8395905"/>
       <w:r>
         <w:t>Data</w:t>
       </w:r>
@@ -3218,7 +3117,7 @@
       <w:r>
         <w:t>ccess</w:t>
       </w:r>
-      <w:bookmarkEnd w:id="14"/>
+      <w:bookmarkEnd w:id="15"/>
     </w:p>
     <w:p>
       <w:pPr>
@@ -3297,7 +3196,7 @@
             <w:cnfStyle w:val="001000000000" w:firstRow="0" w:lastRow="0" w:firstColumn="1" w:lastColumn="0" w:oddVBand="0" w:evenVBand="0" w:oddHBand="0" w:evenHBand="0" w:firstRowFirstColumn="0" w:firstRowLastColumn="0" w:lastRowFirstColumn="0" w:lastRowLastColumn="0"/>
             <w:tcW w:w="1975" w:type="dxa"/>
           </w:tcPr>
-          <w:bookmarkEnd w:id="15"/>
+          <w:bookmarkEnd w:id="16"/>
           <w:p>
             <w:pPr>
               <w:pStyle w:val="ListParagraph"/>
@@ -3501,17 +3400,7 @@
                 <w:sz w:val="20"/>
                 <w:szCs w:val="20"/>
               </w:rPr>
-              <w:t xml:space="preserve">, and access to license plate numbers must be restricted to </w:t>
-            </w:r>
-            <w:r>
-              <w:rPr>
-                <w:rStyle w:val="Emphasis"/>
-                <w:rFonts w:cstheme="minorHAnsi"/>
-                <w:sz w:val="20"/>
-                <w:szCs w:val="20"/>
-              </w:rPr>
-              <w:lastRenderedPageBreak/>
-              <w:t>protect the confidentiality of car drivers.</w:t>
+              <w:t>, and access to license plate numbers must be restricted to protect the confidentiality of car drivers.</w:t>
             </w:r>
           </w:p>
         </w:tc>
@@ -3540,7 +3429,6 @@
                 <w:szCs w:val="20"/>
                 <w:shd w:val="clear" w:color="auto" w:fill="FFFFFF"/>
               </w:rPr>
-              <w:lastRenderedPageBreak/>
               <w:t xml:space="preserve">The license plate images will be blurred before making the data accessible. The full </w:t>
             </w:r>
             <w:r>
@@ -3561,18 +3449,7 @@
                 <w:szCs w:val="20"/>
                 <w:shd w:val="clear" w:color="auto" w:fill="FFFFFF"/>
               </w:rPr>
-              <w:t xml:space="preserve"> will be held in an ITS JPO secure data system (e.g. the Secure Data Commons), and a redacted version of the data with the blurred license plate images removed will be made publicly available. </w:t>
-            </w:r>
-            <w:r>
-              <w:rPr>
-                <w:rStyle w:val="Emphasis"/>
-                <w:rFonts w:cstheme="minorHAnsi"/>
-                <w:sz w:val="20"/>
-                <w:szCs w:val="20"/>
-                <w:shd w:val="clear" w:color="auto" w:fill="FFFFFF"/>
-              </w:rPr>
-              <w:lastRenderedPageBreak/>
-              <w:t>Sharing data containing the license plate images poses privacy and confidentiality concerns, as this information can be used to identify individuals, which is not the purpose of this research project and violates the privacy of the car drivers.</w:t>
+              <w:t xml:space="preserve"> will be held in an ITS JPO secure data system (e.g. the Secure Data Commons), and a redacted version of the data with the blurred license plate images removed will be made publicly available. Sharing data containing the license plate images poses privacy and confidentiality concerns, as this information can be used to identify individuals, which is not the purpose of this research project and violates the privacy of the car drivers.</w:t>
             </w:r>
           </w:p>
         </w:tc>
@@ -3770,12 +3647,12 @@
       <w:pPr>
         <w:pStyle w:val="Heading3"/>
       </w:pPr>
-      <w:bookmarkStart w:id="16" w:name="_Toc14071616"/>
-      <w:bookmarkStart w:id="17" w:name="_Hlk8618477"/>
+      <w:bookmarkStart w:id="17" w:name="_Toc14071616"/>
+      <w:bookmarkStart w:id="18" w:name="_Hlk8618477"/>
       <w:r>
         <w:t>Informed Consent</w:t>
       </w:r>
-      <w:bookmarkEnd w:id="16"/>
+      <w:bookmarkEnd w:id="17"/>
     </w:p>
     <w:p>
       <w:r>
@@ -3786,11 +3663,12 @@
       <w:pPr>
         <w:pStyle w:val="Heading2"/>
       </w:pPr>
-      <w:bookmarkStart w:id="18" w:name="_Toc14071617"/>
-      <w:r>
+      <w:bookmarkStart w:id="19" w:name="_Toc14071617"/>
+      <w:r>
+        <w:lastRenderedPageBreak/>
         <w:t>Re-Use, Redistribution, and Derivative Products Policies</w:t>
       </w:r>
-      <w:bookmarkEnd w:id="18"/>
+      <w:bookmarkEnd w:id="19"/>
       <w:r>
         <w:t xml:space="preserve"> </w:t>
       </w:r>
@@ -3960,7 +3838,7 @@
                 <w:szCs w:val="20"/>
               </w:rPr>
             </w:pPr>
-            <w:hyperlink r:id="rId11" w:history="1">
+            <w:hyperlink r:id="rId10" w:history="1">
               <w:r>
                 <w:rPr>
                   <w:rStyle w:val="Hyperlink"/>
@@ -4156,17 +4034,17 @@
       <w:pPr>
         <w:pStyle w:val="Heading2"/>
       </w:pPr>
-      <w:bookmarkStart w:id="19" w:name="_Toc473188014"/>
-      <w:bookmarkStart w:id="20" w:name="_Toc14071618"/>
-      <w:bookmarkEnd w:id="17"/>
+      <w:bookmarkStart w:id="20" w:name="_Toc473188014"/>
+      <w:bookmarkStart w:id="21" w:name="_Toc14071618"/>
+      <w:bookmarkEnd w:id="18"/>
       <w:r>
         <w:t xml:space="preserve">Data </w:t>
       </w:r>
-      <w:bookmarkEnd w:id="19"/>
+      <w:bookmarkEnd w:id="20"/>
       <w:r>
         <w:t>Storage and Retention</w:t>
       </w:r>
-      <w:bookmarkEnd w:id="20"/>
+      <w:bookmarkEnd w:id="21"/>
     </w:p>
     <w:tbl>
       <w:tblPr>
@@ -4300,7 +4178,7 @@
                 <w:szCs w:val="20"/>
               </w:rPr>
             </w:pPr>
-            <w:hyperlink r:id="rId12" w:history="1">
+            <w:hyperlink r:id="rId11" w:history="1">
               <w:r>
                 <w:rPr>
                   <w:rStyle w:val="Hyperlink"/>
@@ -4583,7 +4461,7 @@
                 <w:szCs w:val="20"/>
               </w:rPr>
             </w:pPr>
-            <w:hyperlink r:id="rId13" w:history="1">
+            <w:hyperlink r:id="rId12" w:history="1">
               <w:r>
                 <w:rPr>
                   <w:rStyle w:val="Hyperlink"/>
@@ -4879,15 +4757,15 @@
       <w:pPr>
         <w:pStyle w:val="Heading3"/>
       </w:pPr>
-      <w:bookmarkStart w:id="21" w:name="_Toc14071619"/>
-      <w:bookmarkStart w:id="22" w:name="_Toc322027095"/>
+      <w:bookmarkStart w:id="22" w:name="_Toc14071619"/>
+      <w:bookmarkStart w:id="23" w:name="_Toc322027095"/>
       <w:r>
         <w:t xml:space="preserve">Data Storage </w:t>
       </w:r>
       <w:r>
         <w:t>System Description(s)</w:t>
       </w:r>
-      <w:bookmarkEnd w:id="21"/>
+      <w:bookmarkEnd w:id="22"/>
     </w:p>
     <w:p>
       <w:pPr>
@@ -4906,16 +4784,30 @@
       <w:pPr>
         <w:pStyle w:val="Heading3"/>
       </w:pPr>
-      <w:bookmarkStart w:id="23" w:name="_Toc14071620"/>
+      <w:bookmarkStart w:id="24" w:name="_Toc14071620"/>
       <w:r>
         <w:t>Cybersecurity Policies</w:t>
       </w:r>
-      <w:bookmarkEnd w:id="23"/>
+      <w:bookmarkEnd w:id="24"/>
     </w:p>
     <w:p>
       <w:r>
         <w:t>&lt;Insert&gt;</w:t>
       </w:r>
+    </w:p>
+    <w:p>
+      <w:pPr>
+        <w:rPr>
+          <w:rFonts w:cstheme="minorHAnsi"/>
+        </w:rPr>
+      </w:pPr>
+    </w:p>
+    <w:p>
+      <w:pPr>
+        <w:rPr>
+          <w:rFonts w:cstheme="minorHAnsi"/>
+        </w:rPr>
+      </w:pPr>
     </w:p>
     <w:p>
       <w:pPr>
@@ -4925,13 +4817,208 @@
           <w:rFonts w:cstheme="minorHAnsi"/>
         </w:rPr>
       </w:pPr>
-      <w:bookmarkStart w:id="24" w:name="_GoBack"/>
-      <w:bookmarkEnd w:id="24"/>
-      <w:r>
+    </w:p>
+    <w:p>
+      <w:pPr>
+        <w:spacing w:before="360" w:line="240" w:lineRule="auto"/>
+        <w:jc w:val="right"/>
         <w:rPr>
           <w:rFonts w:cstheme="minorHAnsi"/>
         </w:rPr>
-        <w:lastRenderedPageBreak/>
+      </w:pPr>
+    </w:p>
+    <w:p>
+      <w:pPr>
+        <w:spacing w:before="360" w:line="240" w:lineRule="auto"/>
+        <w:jc w:val="right"/>
+        <w:rPr>
+          <w:rFonts w:cstheme="minorHAnsi"/>
+        </w:rPr>
+      </w:pPr>
+    </w:p>
+    <w:p>
+      <w:pPr>
+        <w:spacing w:before="360" w:line="240" w:lineRule="auto"/>
+        <w:jc w:val="right"/>
+        <w:rPr>
+          <w:rFonts w:cstheme="minorHAnsi"/>
+        </w:rPr>
+      </w:pPr>
+    </w:p>
+    <w:p>
+      <w:pPr>
+        <w:spacing w:before="360" w:line="240" w:lineRule="auto"/>
+        <w:jc w:val="right"/>
+        <w:rPr>
+          <w:rFonts w:cstheme="minorHAnsi"/>
+        </w:rPr>
+      </w:pPr>
+    </w:p>
+    <w:p>
+      <w:pPr>
+        <w:spacing w:before="360" w:line="240" w:lineRule="auto"/>
+        <w:jc w:val="right"/>
+        <w:rPr>
+          <w:rFonts w:cstheme="minorHAnsi"/>
+        </w:rPr>
+      </w:pPr>
+    </w:p>
+    <w:p>
+      <w:pPr>
+        <w:spacing w:before="360" w:line="240" w:lineRule="auto"/>
+        <w:jc w:val="right"/>
+        <w:rPr>
+          <w:rFonts w:cstheme="minorHAnsi"/>
+        </w:rPr>
+      </w:pPr>
+    </w:p>
+    <w:p>
+      <w:pPr>
+        <w:spacing w:before="360" w:line="240" w:lineRule="auto"/>
+        <w:jc w:val="right"/>
+        <w:rPr>
+          <w:rFonts w:cstheme="minorHAnsi"/>
+        </w:rPr>
+      </w:pPr>
+    </w:p>
+    <w:p>
+      <w:pPr>
+        <w:spacing w:before="360" w:line="240" w:lineRule="auto"/>
+        <w:jc w:val="right"/>
+        <w:rPr>
+          <w:rFonts w:cstheme="minorHAnsi"/>
+        </w:rPr>
+      </w:pPr>
+    </w:p>
+    <w:p>
+      <w:pPr>
+        <w:spacing w:before="360" w:line="240" w:lineRule="auto"/>
+        <w:jc w:val="right"/>
+        <w:rPr>
+          <w:rFonts w:cstheme="minorHAnsi"/>
+        </w:rPr>
+      </w:pPr>
+    </w:p>
+    <w:p>
+      <w:pPr>
+        <w:spacing w:before="360" w:line="240" w:lineRule="auto"/>
+        <w:jc w:val="right"/>
+        <w:rPr>
+          <w:rFonts w:cstheme="minorHAnsi"/>
+        </w:rPr>
+      </w:pPr>
+    </w:p>
+    <w:p>
+      <w:pPr>
+        <w:spacing w:before="360" w:line="240" w:lineRule="auto"/>
+        <w:jc w:val="right"/>
+        <w:rPr>
+          <w:rFonts w:cstheme="minorHAnsi"/>
+        </w:rPr>
+      </w:pPr>
+    </w:p>
+    <w:p>
+      <w:pPr>
+        <w:spacing w:before="360" w:line="240" w:lineRule="auto"/>
+        <w:jc w:val="right"/>
+        <w:rPr>
+          <w:rFonts w:cstheme="minorHAnsi"/>
+        </w:rPr>
+      </w:pPr>
+    </w:p>
+    <w:p>
+      <w:pPr>
+        <w:spacing w:before="360" w:line="240" w:lineRule="auto"/>
+        <w:jc w:val="right"/>
+        <w:rPr>
+          <w:rFonts w:cstheme="minorHAnsi"/>
+        </w:rPr>
+      </w:pPr>
+    </w:p>
+    <w:p>
+      <w:pPr>
+        <w:spacing w:before="360" w:line="240" w:lineRule="auto"/>
+        <w:jc w:val="right"/>
+        <w:rPr>
+          <w:rFonts w:cstheme="minorHAnsi"/>
+        </w:rPr>
+      </w:pPr>
+    </w:p>
+    <w:p>
+      <w:pPr>
+        <w:spacing w:before="360" w:line="240" w:lineRule="auto"/>
+        <w:jc w:val="right"/>
+        <w:rPr>
+          <w:rFonts w:cstheme="minorHAnsi"/>
+        </w:rPr>
+      </w:pPr>
+    </w:p>
+    <w:p>
+      <w:pPr>
+        <w:spacing w:before="360" w:line="240" w:lineRule="auto"/>
+        <w:jc w:val="right"/>
+        <w:rPr>
+          <w:rFonts w:cstheme="minorHAnsi"/>
+        </w:rPr>
+      </w:pPr>
+    </w:p>
+    <w:p>
+      <w:pPr>
+        <w:spacing w:before="360" w:line="240" w:lineRule="auto"/>
+        <w:jc w:val="right"/>
+        <w:rPr>
+          <w:rFonts w:cstheme="minorHAnsi"/>
+        </w:rPr>
+      </w:pPr>
+    </w:p>
+    <w:p>
+      <w:pPr>
+        <w:spacing w:before="360" w:line="240" w:lineRule="auto"/>
+        <w:jc w:val="right"/>
+        <w:rPr>
+          <w:rFonts w:cstheme="minorHAnsi"/>
+        </w:rPr>
+      </w:pPr>
+    </w:p>
+    <w:p>
+      <w:pPr>
+        <w:spacing w:before="360" w:line="240" w:lineRule="auto"/>
+        <w:jc w:val="right"/>
+        <w:rPr>
+          <w:rFonts w:cstheme="minorHAnsi"/>
+        </w:rPr>
+      </w:pPr>
+    </w:p>
+    <w:p>
+      <w:pPr>
+        <w:spacing w:before="360" w:line="240" w:lineRule="auto"/>
+        <w:jc w:val="right"/>
+        <w:rPr>
+          <w:rFonts w:cstheme="minorHAnsi"/>
+        </w:rPr>
+      </w:pPr>
+    </w:p>
+    <w:p>
+      <w:pPr>
+        <w:spacing w:before="360" w:line="240" w:lineRule="auto"/>
+        <w:jc w:val="right"/>
+        <w:rPr>
+          <w:rFonts w:cstheme="minorHAnsi"/>
+        </w:rPr>
+      </w:pPr>
+    </w:p>
+    <w:p>
+      <w:pPr>
+        <w:spacing w:before="360" w:line="240" w:lineRule="auto"/>
+        <w:jc w:val="right"/>
+        <w:rPr>
+          <w:rFonts w:cstheme="minorHAnsi"/>
+        </w:rPr>
+      </w:pPr>
+      <w:r>
+        <w:rPr>
+          <w:rFonts w:cstheme="minorHAnsi"/>
+        </w:rPr>
         <w:t>U.S. Department of Transportation</w:t>
       </w:r>
       <w:r>
@@ -4980,7 +5067,7 @@
         </w:rPr>
         <w:br/>
       </w:r>
-      <w:hyperlink r:id="rId14" w:history="1">
+      <w:hyperlink r:id="rId13" w:history="1">
         <w:r>
           <w:rPr>
             <w:rStyle w:val="Hyperlink"/>
@@ -4995,11 +5082,11 @@
         </w:rPr>
         <w:br/>
       </w:r>
-      <w:bookmarkEnd w:id="22"/>
+      <w:bookmarkEnd w:id="23"/>
     </w:p>
     <w:sectPr>
-      <w:headerReference w:type="default" r:id="rId15"/>
-      <w:footerReference w:type="default" r:id="rId16"/>
+      <w:headerReference w:type="default" r:id="rId14"/>
+      <w:footerReference w:type="default" r:id="rId15"/>
       <w:pgSz w:w="12240" w:h="15840" w:code="1"/>
       <w:pgMar w:top="1440" w:right="1440" w:bottom="1440" w:left="1440" w:header="720" w:footer="720" w:gutter="0"/>
       <w:cols w:space="720"/>
@@ -5953,7 +6040,7 @@
       </w:pPr>
     </w:pPrDefault>
   </w:docDefaults>
-  <w:latentStyles w:defLockedState="0" w:defUIPriority="99" w:defSemiHidden="0" w:defUnhideWhenUsed="0" w:defQFormat="0" w:count="375">
+  <w:latentStyles w:defLockedState="0" w:defUIPriority="99" w:defSemiHidden="0" w:defUnhideWhenUsed="0" w:defQFormat="0" w:count="376">
     <w:lsdException w:name="Normal" w:uiPriority="0" w:qFormat="1"/>
     <w:lsdException w:name="heading 1" w:uiPriority="0" w:qFormat="1"/>
     <w:lsdException w:name="heading 2" w:semiHidden="1" w:uiPriority="0" w:unhideWhenUsed="1" w:qFormat="1"/>
@@ -6059,7 +6146,6 @@
     <w:lsdException w:name="HTML Sample" w:semiHidden="1" w:unhideWhenUsed="1"/>
     <w:lsdException w:name="HTML Typewriter" w:semiHidden="1" w:unhideWhenUsed="1"/>
     <w:lsdException w:name="HTML Variable" w:semiHidden="1" w:unhideWhenUsed="1"/>
-    <w:lsdException w:name="Normal Table" w:semiHidden="1" w:unhideWhenUsed="1"/>
     <w:lsdException w:name="annotation subject" w:semiHidden="1" w:unhideWhenUsed="1"/>
     <w:lsdException w:name="No List" w:semiHidden="1" w:unhideWhenUsed="1"/>
     <w:lsdException w:name="Outline List 1" w:semiHidden="1" w:unhideWhenUsed="1"/>
@@ -6106,10 +6192,8 @@
     <w:lsdException w:name="Table Subtle 2" w:semiHidden="1" w:unhideWhenUsed="1"/>
     <w:lsdException w:name="Table Web 1" w:semiHidden="1" w:unhideWhenUsed="1"/>
     <w:lsdException w:name="Table Web 2" w:semiHidden="1" w:unhideWhenUsed="1"/>
-    <w:lsdException w:name="Table Web 3" w:semiHidden="1" w:unhideWhenUsed="1"/>
     <w:lsdException w:name="Balloon Text" w:semiHidden="1" w:unhideWhenUsed="1"/>
     <w:lsdException w:name="Table Grid" w:uiPriority="39"/>
-    <w:lsdException w:name="Table Theme" w:semiHidden="1" w:unhideWhenUsed="1"/>
     <w:lsdException w:name="Placeholder Text" w:semiHidden="1"/>
     <w:lsdException w:name="No Spacing" w:uiPriority="1" w:qFormat="1"/>
     <w:lsdException w:name="Light Shading" w:uiPriority="60"/>
@@ -6329,6 +6413,7 @@
     <w:lsdException w:name="Smart Hyperlink" w:semiHidden="1" w:unhideWhenUsed="1"/>
     <w:lsdException w:name="Hashtag" w:semiHidden="1" w:unhideWhenUsed="1"/>
     <w:lsdException w:name="Unresolved Mention" w:semiHidden="1" w:unhideWhenUsed="1"/>
+    <w:lsdException w:name="Smart Link" w:semiHidden="1" w:unhideWhenUsed="1"/>
   </w:latentStyles>
   <w:style w:type="paragraph" w:default="1" w:styleId="Normal">
     <w:name w:val="Normal"/>
@@ -7330,10 +7415,10 @@
 <w:fonts xmlns:mc="http://schemas.openxmlformats.org/markup-compatibility/2006" xmlns:r="http://schemas.openxmlformats.org/officeDocument/2006/relationships" xmlns:w="http://schemas.openxmlformats.org/wordprocessingml/2006/main" xmlns:w14="http://schemas.microsoft.com/office/word/2010/wordml" xmlns:w15="http://schemas.microsoft.com/office/word/2012/wordml" xmlns:w16cid="http://schemas.microsoft.com/office/word/2016/wordml/cid" xmlns:w16se="http://schemas.microsoft.com/office/word/2015/wordml/symex" mc:Ignorable="w14 w15 w16se w16cid">
   <w:font w:name="Symbol">
     <w:panose1 w:val="05050102010706020507"/>
-    <w:charset w:val="02"/>
-    <w:family w:val="roman"/>
+    <w:charset w:val="4D"/>
+    <w:family w:val="decorative"/>
     <w:pitch w:val="variable"/>
-    <w:sig w:usb0="00000000" w:usb1="10000000" w:usb2="00000000" w:usb3="00000000" w:csb0="80000000" w:csb1="00000000"/>
+    <w:sig w:usb0="00000003" w:usb1="00000000" w:usb2="00000000" w:usb3="00000000" w:csb0="80000001" w:csb1="00000000"/>
   </w:font>
   <w:font w:name="Times New Roman">
     <w:panose1 w:val="02020603050405020304"/>
@@ -7347,14 +7432,14 @@
     <w:charset w:val="00"/>
     <w:family w:val="modern"/>
     <w:pitch w:val="fixed"/>
-    <w:sig w:usb0="E0002EFF" w:usb1="C0007843" w:usb2="00000009" w:usb3="00000000" w:csb0="000001FF" w:csb1="00000000"/>
+    <w:sig w:usb0="E0002AFF" w:usb1="C0007843" w:usb2="00000009" w:usb3="00000000" w:csb0="000001FF" w:csb1="00000000"/>
   </w:font>
   <w:font w:name="Wingdings">
     <w:panose1 w:val="05000000000000000000"/>
     <w:charset w:val="02"/>
-    <w:family w:val="auto"/>
+    <w:family w:val="decorative"/>
     <w:pitch w:val="variable"/>
-    <w:sig w:usb0="00000000" w:usb1="10000000" w:usb2="00000000" w:usb3="00000000" w:csb0="80000000" w:csb1="00000000"/>
+    <w:sig w:usb0="00000003" w:usb1="10000000" w:usb2="00000000" w:usb3="00000000" w:csb0="80000001" w:csb1="00000000"/>
   </w:font>
   <w:font w:name="Calibri">
     <w:panose1 w:val="020F0502020204030204"/>
@@ -7375,18 +7460,18 @@
     <w:charset w:val="00"/>
     <w:family w:val="swiss"/>
     <w:pitch w:val="variable"/>
-    <w:sig w:usb0="E0002EFF" w:usb1="C0007843" w:usb2="00000009" w:usb3="00000000" w:csb0="000001FF" w:csb1="00000000"/>
+    <w:sig w:usb0="E0002AFF" w:usb1="C0007843" w:usb2="00000009" w:usb3="00000000" w:csb0="000001FF" w:csb1="00000000"/>
   </w:font>
   <w:font w:name="Arial Bold">
     <w:altName w:val="Arial"/>
-    <w:panose1 w:val="020B0704020202020204"/>
+    <w:panose1 w:val="020B0604020202020204"/>
     <w:charset w:val="00"/>
     <w:family w:val="roman"/>
     <w:notTrueType/>
     <w:pitch w:val="default"/>
   </w:font>
   <w:font w:name="Segoe UI">
-    <w:panose1 w:val="020B0502040204020203"/>
+    <w:panose1 w:val="020B0604020202020204"/>
     <w:charset w:val="00"/>
     <w:family w:val="swiss"/>
     <w:pitch w:val="variable"/>
@@ -7427,9 +7512,7 @@
   <w:rsids>
     <w:rsidRoot w:val="00936B9F"/>
     <w:rsid w:val="00080B00"/>
-    <w:rsid w:val="00166235"/>
     <w:rsid w:val="001B3BBC"/>
-    <w:rsid w:val="00267306"/>
     <w:rsid w:val="002E5242"/>
     <w:rsid w:val="002F32B0"/>
     <w:rsid w:val="004C7B16"/>
@@ -7452,7 +7535,6 @@
     <w:rsid w:val="00C94644"/>
     <w:rsid w:val="00CE55AC"/>
     <w:rsid w:val="00D02CA7"/>
-    <w:rsid w:val="00E502BC"/>
   </w:rsids>
   <m:mathPr>
     <m:mathFont m:val="Cambria Math"/>
@@ -7492,7 +7574,7 @@
       </w:pPr>
     </w:pPrDefault>
   </w:docDefaults>
-  <w:latentStyles w:defLockedState="0" w:defUIPriority="99" w:defSemiHidden="0" w:defUnhideWhenUsed="0" w:defQFormat="0" w:count="375">
+  <w:latentStyles w:defLockedState="0" w:defUIPriority="99" w:defSemiHidden="0" w:defUnhideWhenUsed="0" w:defQFormat="0" w:count="376">
     <w:lsdException w:name="Normal" w:uiPriority="0" w:qFormat="1"/>
     <w:lsdException w:name="heading 1" w:uiPriority="9" w:qFormat="1"/>
     <w:lsdException w:name="heading 2" w:semiHidden="1" w:uiPriority="9" w:unhideWhenUsed="1" w:qFormat="1"/>
@@ -7598,7 +7680,6 @@
     <w:lsdException w:name="HTML Sample" w:semiHidden="1" w:unhideWhenUsed="1"/>
     <w:lsdException w:name="HTML Typewriter" w:semiHidden="1" w:unhideWhenUsed="1"/>
     <w:lsdException w:name="HTML Variable" w:semiHidden="1" w:unhideWhenUsed="1"/>
-    <w:lsdException w:name="Normal Table" w:semiHidden="1" w:unhideWhenUsed="1"/>
     <w:lsdException w:name="annotation subject" w:semiHidden="1" w:unhideWhenUsed="1"/>
     <w:lsdException w:name="No List" w:semiHidden="1" w:unhideWhenUsed="1"/>
     <w:lsdException w:name="Outline List 1" w:semiHidden="1" w:unhideWhenUsed="1"/>
@@ -7645,10 +7726,8 @@
     <w:lsdException w:name="Table Subtle 2" w:semiHidden="1" w:unhideWhenUsed="1"/>
     <w:lsdException w:name="Table Web 1" w:semiHidden="1" w:unhideWhenUsed="1"/>
     <w:lsdException w:name="Table Web 2" w:semiHidden="1" w:unhideWhenUsed="1"/>
-    <w:lsdException w:name="Table Web 3" w:semiHidden="1" w:unhideWhenUsed="1"/>
     <w:lsdException w:name="Balloon Text" w:semiHidden="1" w:unhideWhenUsed="1"/>
     <w:lsdException w:name="Table Grid" w:uiPriority="39"/>
-    <w:lsdException w:name="Table Theme" w:semiHidden="1" w:unhideWhenUsed="1"/>
     <w:lsdException w:name="Placeholder Text" w:semiHidden="1"/>
     <w:lsdException w:name="No Spacing" w:uiPriority="1" w:qFormat="1"/>
     <w:lsdException w:name="Light Shading" w:uiPriority="60"/>
@@ -7868,6 +7947,7 @@
     <w:lsdException w:name="Smart Hyperlink" w:semiHidden="1" w:unhideWhenUsed="1"/>
     <w:lsdException w:name="Hashtag" w:semiHidden="1" w:unhideWhenUsed="1"/>
     <w:lsdException w:name="Unresolved Mention" w:semiHidden="1" w:unhideWhenUsed="1"/>
+    <w:lsdException w:name="Smart Link" w:semiHidden="1" w:unhideWhenUsed="1"/>
   </w:latentStyles>
   <w:style w:type="paragraph" w:default="1" w:styleId="Normal">
     <w:name w:val="Normal"/>
@@ -8224,7 +8304,7 @@
 </file>
 
 <file path=customXml/itemProps1.xml><?xml version="1.0" encoding="utf-8"?>
-<ds:datastoreItem xmlns:ds="http://schemas.openxmlformats.org/officeDocument/2006/customXml" ds:itemID="{333C1F04-1E45-42CC-B243-CD3811609C51}">
+<ds:datastoreItem xmlns:ds="http://schemas.openxmlformats.org/officeDocument/2006/customXml" ds:itemID="{337C9EFA-87FD-6A46-834B-542C7E3F119C}">
   <ds:schemaRefs>
     <ds:schemaRef ds:uri="http://schemas.openxmlformats.org/officeDocument/2006/bibliography"/>
   </ds:schemaRefs>

</xml_diff>